<commit_message>
Updated RTL Description Doc
changed i2si_en to rf_i2si_en
</commit_message>
<xml_diff>
--- a/proj_asic/docs/RTR_RTS and XFC Protocol.docx
+++ b/proj_asic/docs/RTR_RTS and XFC Protocol.docx
@@ -98,6 +98,14 @@
         </w:rPr>
         <w:t>Transfer Complete</w:t>
       </w:r>
+      <w:r>
+        <w:rPr>
+          <w:szCs w:val="24"/>
+        </w:rPr>
+        <w:t xml:space="preserve"> = RTS &amp; RTR</w:t>
+      </w:r>
+      <w:bookmarkStart w:id="0" w:name="_GoBack"/>
+      <w:bookmarkEnd w:id="0"/>
     </w:p>
     <w:p>
       <w:pPr>
@@ -150,7 +158,19 @@
         <w:rPr>
           <w:szCs w:val="24"/>
         </w:rPr>
-        <w:t xml:space="preserve">Data transitions to valid on the positive edge of RTS </w:t>
+        <w:t xml:space="preserve">Data </w:t>
+      </w:r>
+      <w:r>
+        <w:rPr>
+          <w:szCs w:val="24"/>
+        </w:rPr>
+        <w:t>must be valid when RTS is asserted</w:t>
+      </w:r>
+      <w:r>
+        <w:rPr>
+          <w:szCs w:val="24"/>
+        </w:rPr>
+        <w:t xml:space="preserve"> </w:t>
       </w:r>
     </w:p>
     <w:p>
@@ -168,7 +188,13 @@
         <w:rPr>
           <w:szCs w:val="24"/>
         </w:rPr>
-        <w:t>Data transitions to not valid on the falling edge of RTR</w:t>
+        <w:t xml:space="preserve">Data </w:t>
+      </w:r>
+      <w:r>
+        <w:rPr>
+          <w:szCs w:val="24"/>
+        </w:rPr>
+        <w:t>transitions to ‘don’t care’ on the falling edge of RTS</w:t>
       </w:r>
     </w:p>
     <w:p>
@@ -239,7 +265,7 @@
             <v:path o:extrusionok="f" gradientshapeok="t" o:connecttype="rect"/>
             <o:lock v:ext="edit" aspectratio="t"/>
           </v:shapetype>
-          <v:shape id="_x0000_i1056" type="#_x0000_t75" style="width:373.8pt;height:192.4pt">
+          <v:shape id="_x0000_i1025" type="#_x0000_t75" style="width:373.5pt;height:192.75pt">
             <v:imagedata r:id="rId5" o:title="Capture"/>
           </v:shape>
         </w:pict>
@@ -278,19 +304,13 @@
         <w:rPr>
           <w:szCs w:val="24"/>
         </w:rPr>
-        <w:t>Data transitions</w:t>
-      </w:r>
-      <w:r>
-        <w:rPr>
-          <w:szCs w:val="24"/>
-        </w:rPr>
-        <w:t xml:space="preserve"> </w:t>
-      </w:r>
-      <w:r>
-        <w:rPr>
-          <w:szCs w:val="24"/>
-        </w:rPr>
-        <w:t>to valid on the positive edge of RTS</w:t>
+        <w:t xml:space="preserve">Data </w:t>
+      </w:r>
+      <w:r>
+        <w:rPr>
+          <w:szCs w:val="24"/>
+        </w:rPr>
+        <w:t>must be valid when RTS is asserted</w:t>
       </w:r>
     </w:p>
     <w:p>
@@ -308,19 +328,7 @@
         <w:rPr>
           <w:szCs w:val="24"/>
         </w:rPr>
-        <w:t xml:space="preserve">Data </w:t>
-      </w:r>
-      <w:r>
-        <w:rPr>
-          <w:szCs w:val="24"/>
-        </w:rPr>
-        <w:t xml:space="preserve">to not </w:t>
-      </w:r>
-      <w:r>
-        <w:rPr>
-          <w:szCs w:val="24"/>
-        </w:rPr>
-        <w:t>valid on the falling edge of RTS</w:t>
+        <w:t>Data transitions to ‘don’t care’ on the falling edge of RTS</w:t>
       </w:r>
     </w:p>
     <w:p>
@@ -338,15 +346,7 @@
         <w:rPr>
           <w:szCs w:val="24"/>
         </w:rPr>
-        <w:t xml:space="preserve">RTR can be on as long as </w:t>
-      </w:r>
-      <w:bookmarkStart w:id="0" w:name="_GoBack"/>
-      <w:bookmarkEnd w:id="0"/>
-      <w:r>
-        <w:rPr>
-          <w:szCs w:val="24"/>
-        </w:rPr>
-        <w:t>data can be received</w:t>
+        <w:t>RTR can be on as long as data can be received</w:t>
       </w:r>
     </w:p>
     <w:p>
@@ -386,7 +386,7 @@
           <w:szCs w:val="24"/>
         </w:rPr>
         <w:pict w14:anchorId="1B6ED914">
-          <v:shape id="_x0000_i1047" type="#_x0000_t75" style="width:372.65pt;height:177.4pt">
+          <v:shape id="_x0000_i1026" type="#_x0000_t75" style="width:372.75pt;height:177.75pt">
             <v:imagedata r:id="rId6" o:title="Capture"/>
           </v:shape>
         </w:pict>
@@ -438,13 +438,7 @@
         <w:rPr>
           <w:szCs w:val="24"/>
         </w:rPr>
-        <w:t>Data transitions to valid on the positive edge of RTS</w:t>
-      </w:r>
-      <w:r>
-        <w:rPr>
-          <w:szCs w:val="24"/>
-        </w:rPr>
-        <w:t xml:space="preserve"> and RTR</w:t>
+        <w:t>Data must be valid when RTS is asserted</w:t>
       </w:r>
     </w:p>
     <w:p>
@@ -462,7 +456,7 @@
         <w:rPr>
           <w:szCs w:val="24"/>
         </w:rPr>
-        <w:t>Data transitions to not valid on the falling edge of RTS or RTR</w:t>
+        <w:t>Data transitions to ‘don’t care’ on the falling edge of RTS</w:t>
       </w:r>
     </w:p>
     <w:p>
@@ -493,7 +487,7 @@
       </w:pPr>
       <w:r>
         <w:pict w14:anchorId="4E655395">
-          <v:shape id="_x0000_i1059" type="#_x0000_t75" style="width:349.65pt;height:200.45pt">
+          <v:shape id="_x0000_i1027" type="#_x0000_t75" style="width:349.5pt;height:200.25pt">
             <v:imagedata r:id="rId7" o:title="Capture"/>
           </v:shape>
         </w:pict>

</xml_diff>

<commit_message>
Updated Schedule and RTR/RTS Protocols
</commit_message>
<xml_diff>
--- a/proj_asic/docs/RTR_RTS and XFC Protocol.docx
+++ b/proj_asic/docs/RTR_RTS and XFC Protocol.docx
@@ -104,8 +104,6 @@
         </w:rPr>
         <w:t xml:space="preserve"> = RTS &amp; RTR</w:t>
       </w:r>
-      <w:bookmarkStart w:id="0" w:name="_GoBack"/>
-      <w:bookmarkEnd w:id="0"/>
     </w:p>
     <w:p>
       <w:pPr>
@@ -245,7 +243,7 @@
         <w:rPr>
           <w:szCs w:val="24"/>
         </w:rPr>
-        <w:pict w14:anchorId="27334F08">
+        <w:pict w14:anchorId="1A52F3F5">
           <v:shapetype id="_x0000_t75" coordsize="21600,21600" o:spt="75" o:preferrelative="t" path="m@4@5l@4@11@9@11@9@5xe" filled="f" stroked="f">
             <v:stroke joinstyle="miter"/>
             <v:formulas>
@@ -265,7 +263,7 @@
             <v:path o:extrusionok="f" gradientshapeok="t" o:connecttype="rect"/>
             <o:lock v:ext="edit" aspectratio="t"/>
           </v:shapetype>
-          <v:shape id="_x0000_i1025" type="#_x0000_t75" style="width:373.5pt;height:192.75pt">
+          <v:shape id="_x0000_i1025" type="#_x0000_t75" style="width:359.4pt;height:171.05pt">
             <v:imagedata r:id="rId5" o:title="Capture"/>
           </v:shape>
         </w:pict>
@@ -385,12 +383,21 @@
         <w:rPr>
           <w:szCs w:val="24"/>
         </w:rPr>
-        <w:pict w14:anchorId="1B6ED914">
-          <v:shape id="_x0000_i1026" type="#_x0000_t75" style="width:372.75pt;height:177.75pt">
+        <w:pict w14:anchorId="078044EF">
+          <v:shape id="_x0000_i1027" type="#_x0000_t75" style="width:358.85pt;height:170.5pt">
             <v:imagedata r:id="rId6" o:title="Capture"/>
           </v:shape>
         </w:pict>
       </w:r>
+    </w:p>
+    <w:p>
+      <w:pPr>
+        <w:ind w:left="360"/>
+        <w:jc w:val="center"/>
+        <w:rPr>
+          <w:szCs w:val="24"/>
+        </w:rPr>
+      </w:pPr>
     </w:p>
     <w:p>
       <w:pPr>
@@ -485,13 +492,18 @@
           <w:szCs w:val="24"/>
         </w:rPr>
       </w:pPr>
-      <w:r>
-        <w:pict w14:anchorId="4E655395">
-          <v:shape id="_x0000_i1027" type="#_x0000_t75" style="width:349.5pt;height:200.25pt">
+      <w:bookmarkStart w:id="0" w:name="_GoBack"/>
+      <w:r>
+        <w:rPr>
+          <w:szCs w:val="24"/>
+        </w:rPr>
+        <w:pict w14:anchorId="7B3672C1">
+          <v:shape id="_x0000_i1026" type="#_x0000_t75" style="width:377.85pt;height:177.4pt">
             <v:imagedata r:id="rId7" o:title="Capture"/>
           </v:shape>
         </w:pict>
       </w:r>
+      <w:bookmarkEnd w:id="0"/>
     </w:p>
     <w:sectPr>
       <w:pgSz w:w="12240" w:h="15840"/>

</xml_diff>